<commit_message>
Fix errors, bump version
</commit_message>
<xml_diff>
--- a/docassemble/ljohh/data/templates/Anmeldung Sommer 2021.docx
+++ b/docassemble/ljohh/data/templates/Anmeldung Sommer 2021.docx
@@ -73,7 +73,34 @@
           <w:sz w:val="24"/>
           <w:szCs w:val="24"/>
         </w:rPr>
-        <w:t xml:space="preserve">Herbstarbeitsphase 2020 </w:t>
+        <w:t>Sommerarbeitsphase</w:t>
+      </w:r>
+      <w:r>
+        <w:rPr>
+          <w:rFonts w:ascii="Calibri" w:eastAsia="Calibri" w:hAnsi="Calibri" w:cs="Calibri"/>
+          <w:b/>
+          <w:sz w:val="24"/>
+          <w:szCs w:val="24"/>
+        </w:rPr>
+        <w:t xml:space="preserve"> 202</w:t>
+      </w:r>
+      <w:r>
+        <w:rPr>
+          <w:rFonts w:ascii="Calibri" w:eastAsia="Calibri" w:hAnsi="Calibri" w:cs="Calibri"/>
+          <w:b/>
+          <w:sz w:val="24"/>
+          <w:szCs w:val="24"/>
+        </w:rPr>
+        <w:t>1</w:t>
+      </w:r>
+      <w:r>
+        <w:rPr>
+          <w:rFonts w:ascii="Calibri" w:eastAsia="Calibri" w:hAnsi="Calibri" w:cs="Calibri"/>
+          <w:b/>
+          <w:sz w:val="24"/>
+          <w:szCs w:val="24"/>
+        </w:rPr>
+        <w:t xml:space="preserve"> </w:t>
       </w:r>
       <w:r>
         <w:rPr>
@@ -135,27 +162,8 @@
           <w:sz w:val="21"/>
           <w:szCs w:val="21"/>
         </w:rPr>
-        <w:t xml:space="preserve">{% </w:t>
-      </w:r>
-      <w:proofErr w:type="spellStart"/>
-      <w:r>
-        <w:rPr>
-          <w:rFonts w:ascii="Calibri" w:eastAsia="Calibri" w:hAnsi="Calibri" w:cs="Calibri"/>
-          <w:sz w:val="21"/>
-          <w:szCs w:val="21"/>
-        </w:rPr>
-        <w:t>if</w:t>
-      </w:r>
-      <w:proofErr w:type="spellEnd"/>
-      <w:r>
-        <w:rPr>
-          <w:rFonts w:ascii="Calibri" w:eastAsia="Calibri" w:hAnsi="Calibri" w:cs="Calibri"/>
-          <w:sz w:val="21"/>
-          <w:szCs w:val="21"/>
-        </w:rPr>
-        <w:t xml:space="preserve"> </w:t>
-      </w:r>
-      <w:proofErr w:type="spellStart"/>
+        <w:t xml:space="preserve">{% if </w:t>
+      </w:r>
       <w:r>
         <w:rPr>
           <w:rFonts w:ascii="Calibri" w:eastAsia="Calibri" w:hAnsi="Calibri" w:cs="Calibri"/>
@@ -164,50 +172,13 @@
         </w:rPr>
         <w:t>minderjaehrig</w:t>
       </w:r>
-      <w:proofErr w:type="spellEnd"/>
-      <w:r>
-        <w:rPr>
-          <w:rFonts w:ascii="Calibri" w:eastAsia="Calibri" w:hAnsi="Calibri" w:cs="Calibri"/>
-          <w:sz w:val="21"/>
-          <w:szCs w:val="21"/>
-        </w:rPr>
-        <w:t xml:space="preserve"> </w:t>
-      </w:r>
-      <w:proofErr w:type="gramStart"/>
-      <w:r>
-        <w:rPr>
-          <w:rFonts w:ascii="Calibri" w:eastAsia="Calibri" w:hAnsi="Calibri" w:cs="Calibri"/>
-          <w:sz w:val="21"/>
-          <w:szCs w:val="21"/>
-        </w:rPr>
-        <w:t>%}mein</w:t>
-      </w:r>
-      <w:proofErr w:type="gramEnd"/>
-      <w:r>
-        <w:rPr>
-          <w:rFonts w:ascii="Calibri" w:eastAsia="Calibri" w:hAnsi="Calibri" w:cs="Calibri"/>
-          <w:sz w:val="21"/>
-          <w:szCs w:val="21"/>
-        </w:rPr>
-        <w:t xml:space="preserve"> Kind{% </w:t>
-      </w:r>
-      <w:proofErr w:type="spellStart"/>
-      <w:r>
-        <w:rPr>
-          <w:rFonts w:ascii="Calibri" w:eastAsia="Calibri" w:hAnsi="Calibri" w:cs="Calibri"/>
-          <w:sz w:val="21"/>
-          <w:szCs w:val="21"/>
-        </w:rPr>
-        <w:t>else</w:t>
-      </w:r>
-      <w:proofErr w:type="spellEnd"/>
-      <w:r>
-        <w:rPr>
-          <w:rFonts w:ascii="Calibri" w:eastAsia="Calibri" w:hAnsi="Calibri" w:cs="Calibri"/>
-          <w:sz w:val="21"/>
-          <w:szCs w:val="21"/>
-        </w:rPr>
-        <w:t xml:space="preserve"> %}</w:t>
+      <w:r>
+        <w:rPr>
+          <w:rFonts w:ascii="Calibri" w:eastAsia="Calibri" w:hAnsi="Calibri" w:cs="Calibri"/>
+          <w:sz w:val="21"/>
+          <w:szCs w:val="21"/>
+        </w:rPr>
+        <w:t xml:space="preserve"> %}mein Kind{% else %}</w:t>
       </w:r>
       <w:r>
         <w:rPr>
@@ -224,25 +195,7 @@
           <w:sz w:val="21"/>
           <w:szCs w:val="21"/>
         </w:rPr>
-        <w:t xml:space="preserve">{% </w:t>
-      </w:r>
-      <w:proofErr w:type="spellStart"/>
-      <w:r>
-        <w:rPr>
-          <w:rFonts w:ascii="Calibri" w:eastAsia="Calibri" w:hAnsi="Calibri" w:cs="Calibri"/>
-          <w:sz w:val="21"/>
-          <w:szCs w:val="21"/>
-        </w:rPr>
-        <w:t>endif</w:t>
-      </w:r>
-      <w:proofErr w:type="spellEnd"/>
-      <w:r>
-        <w:rPr>
-          <w:rFonts w:ascii="Calibri" w:eastAsia="Calibri" w:hAnsi="Calibri" w:cs="Calibri"/>
-          <w:sz w:val="21"/>
-          <w:szCs w:val="21"/>
-        </w:rPr>
-        <w:t xml:space="preserve"> %}</w:t>
+        <w:t>{% endif %}</w:t>
       </w:r>
       <w:r>
         <w:rPr>
@@ -279,7 +232,23 @@
           <w:sz w:val="21"/>
           <w:szCs w:val="21"/>
         </w:rPr>
-        <w:t>Herbstphase 2020</w:t>
+        <w:t>Sommerphase</w:t>
+      </w:r>
+      <w:r>
+        <w:rPr>
+          <w:rFonts w:ascii="Calibri" w:eastAsia="Calibri" w:hAnsi="Calibri" w:cs="Calibri"/>
+          <w:sz w:val="21"/>
+          <w:szCs w:val="21"/>
+        </w:rPr>
+        <w:t xml:space="preserve"> 202</w:t>
+      </w:r>
+      <w:r>
+        <w:rPr>
+          <w:rFonts w:ascii="Calibri" w:eastAsia="Calibri" w:hAnsi="Calibri" w:cs="Calibri"/>
+          <w:sz w:val="21"/>
+          <w:szCs w:val="21"/>
+        </w:rPr>
+        <w:t>1</w:t>
       </w:r>
       <w:r>
         <w:rPr>
@@ -420,7 +389,6 @@
                 <w:szCs w:val="21"/>
               </w:rPr>
             </w:pPr>
-            <w:proofErr w:type="gramStart"/>
             <w:r>
               <w:rPr>
                 <w:rFonts w:ascii="Calibri" w:eastAsia="Calibri" w:hAnsi="Calibri" w:cs="Calibri"/>
@@ -443,16 +411,7 @@
                 <w:sz w:val="21"/>
                 <w:szCs w:val="21"/>
               </w:rPr>
-              <w:t>.name</w:t>
-            </w:r>
-            <w:proofErr w:type="gramEnd"/>
-            <w:r>
-              <w:rPr>
-                <w:rFonts w:ascii="Calibri" w:eastAsia="Calibri" w:hAnsi="Calibri" w:cs="Calibri"/>
-                <w:sz w:val="21"/>
-                <w:szCs w:val="21"/>
-              </w:rPr>
-              <w:t xml:space="preserve"> }}</w:t>
+              <w:t>.name }}</w:t>
             </w:r>
           </w:p>
         </w:tc>
@@ -510,43 +469,14 @@
                 <w:szCs w:val="21"/>
               </w:rPr>
             </w:pPr>
-            <w:proofErr w:type="gramStart"/>
             <w:r>
               <w:rPr>
                 <w:rFonts w:ascii="Calibri" w:eastAsia="Calibri" w:hAnsi="Calibri" w:cs="Calibri"/>
                 <w:sz w:val="21"/>
                 <w:szCs w:val="21"/>
               </w:rPr>
-              <w:t xml:space="preserve">{{ </w:t>
+              <w:t>{{ format_date(</w:t>
             </w:r>
-            <w:proofErr w:type="spellStart"/>
-            <w:r>
-              <w:rPr>
-                <w:rFonts w:ascii="Calibri" w:eastAsia="Calibri" w:hAnsi="Calibri" w:cs="Calibri"/>
-                <w:sz w:val="21"/>
-                <w:szCs w:val="21"/>
-              </w:rPr>
-              <w:t>format</w:t>
-            </w:r>
-            <w:proofErr w:type="gramEnd"/>
-            <w:r>
-              <w:rPr>
-                <w:rFonts w:ascii="Calibri" w:eastAsia="Calibri" w:hAnsi="Calibri" w:cs="Calibri"/>
-                <w:sz w:val="21"/>
-                <w:szCs w:val="21"/>
-              </w:rPr>
-              <w:t>_date</w:t>
-            </w:r>
-            <w:proofErr w:type="spellEnd"/>
-            <w:r>
-              <w:rPr>
-                <w:rFonts w:ascii="Calibri" w:eastAsia="Calibri" w:hAnsi="Calibri" w:cs="Calibri"/>
-                <w:sz w:val="21"/>
-                <w:szCs w:val="21"/>
-              </w:rPr>
-              <w:t>(</w:t>
-            </w:r>
-            <w:proofErr w:type="spellStart"/>
             <w:r>
               <w:rPr>
                 <w:rFonts w:ascii="Calibri" w:eastAsia="Calibri" w:hAnsi="Calibri" w:cs="Calibri"/>
@@ -561,16 +491,7 @@
                 <w:sz w:val="21"/>
                 <w:szCs w:val="21"/>
               </w:rPr>
-              <w:t>.birthdate</w:t>
-            </w:r>
-            <w:proofErr w:type="spellEnd"/>
-            <w:r>
-              <w:rPr>
-                <w:rFonts w:ascii="Calibri" w:eastAsia="Calibri" w:hAnsi="Calibri" w:cs="Calibri"/>
-                <w:sz w:val="21"/>
-                <w:szCs w:val="21"/>
-              </w:rPr>
-              <w:t>) }}</w:t>
+              <w:t>.birthdate) }}</w:t>
             </w:r>
           </w:p>
         </w:tc>
@@ -650,7 +571,6 @@
                 <w:szCs w:val="21"/>
               </w:rPr>
             </w:pPr>
-            <w:proofErr w:type="gramStart"/>
             <w:r>
               <w:rPr>
                 <w:rFonts w:ascii="Calibri" w:eastAsia="Calibri" w:hAnsi="Calibri" w:cs="Calibri"/>
@@ -659,7 +579,6 @@
               </w:rPr>
               <w:t xml:space="preserve">{{ </w:t>
             </w:r>
-            <w:proofErr w:type="spellStart"/>
             <w:r>
               <w:rPr>
                 <w:rFonts w:ascii="Calibri" w:eastAsia="Calibri" w:hAnsi="Calibri" w:cs="Calibri"/>
@@ -668,23 +587,13 @@
               </w:rPr>
               <w:t>mitglied</w:t>
             </w:r>
-            <w:proofErr w:type="gramEnd"/>
             <w:r>
               <w:rPr>
                 <w:rFonts w:ascii="Calibri" w:eastAsia="Calibri" w:hAnsi="Calibri" w:cs="Calibri"/>
                 <w:sz w:val="21"/>
                 <w:szCs w:val="21"/>
               </w:rPr>
-              <w:t>.address</w:t>
-            </w:r>
-            <w:proofErr w:type="spellEnd"/>
-            <w:r>
-              <w:rPr>
-                <w:rFonts w:ascii="Calibri" w:eastAsia="Calibri" w:hAnsi="Calibri" w:cs="Calibri"/>
-                <w:sz w:val="21"/>
-                <w:szCs w:val="21"/>
-              </w:rPr>
-              <w:t xml:space="preserve"> }}</w:t>
+              <w:t>.address }}</w:t>
             </w:r>
           </w:p>
         </w:tc>
@@ -761,7 +670,6 @@
                 <w:szCs w:val="21"/>
               </w:rPr>
             </w:pPr>
-            <w:proofErr w:type="gramStart"/>
             <w:r>
               <w:rPr>
                 <w:rFonts w:ascii="Calibri" w:eastAsia="Calibri" w:hAnsi="Calibri" w:cs="Calibri"/>
@@ -770,7 +678,6 @@
               </w:rPr>
               <w:t xml:space="preserve">{{ </w:t>
             </w:r>
-            <w:proofErr w:type="spellStart"/>
             <w:r>
               <w:rPr>
                 <w:rFonts w:ascii="Calibri" w:eastAsia="Calibri" w:hAnsi="Calibri" w:cs="Calibri"/>
@@ -779,23 +686,13 @@
               </w:rPr>
               <w:t>mitglied</w:t>
             </w:r>
-            <w:proofErr w:type="gramEnd"/>
             <w:r>
               <w:rPr>
                 <w:rFonts w:ascii="Calibri" w:eastAsia="Calibri" w:hAnsi="Calibri" w:cs="Calibri"/>
                 <w:sz w:val="21"/>
                 <w:szCs w:val="21"/>
               </w:rPr>
-              <w:t>.email</w:t>
-            </w:r>
-            <w:proofErr w:type="spellEnd"/>
-            <w:r>
-              <w:rPr>
-                <w:rFonts w:ascii="Calibri" w:eastAsia="Calibri" w:hAnsi="Calibri" w:cs="Calibri"/>
-                <w:sz w:val="21"/>
-                <w:szCs w:val="21"/>
-              </w:rPr>
-              <w:t xml:space="preserve"> }}</w:t>
+              <w:t>.email }}</w:t>
             </w:r>
           </w:p>
         </w:tc>
@@ -853,7 +750,6 @@
                 <w:szCs w:val="21"/>
               </w:rPr>
             </w:pPr>
-            <w:proofErr w:type="gramStart"/>
             <w:r>
               <w:rPr>
                 <w:rFonts w:ascii="Calibri" w:eastAsia="Calibri" w:hAnsi="Calibri" w:cs="Calibri"/>
@@ -862,7 +758,6 @@
               </w:rPr>
               <w:t xml:space="preserve">{{ </w:t>
             </w:r>
-            <w:proofErr w:type="spellStart"/>
             <w:r>
               <w:rPr>
                 <w:rFonts w:ascii="Calibri" w:eastAsia="Calibri" w:hAnsi="Calibri" w:cs="Calibri"/>
@@ -871,23 +766,13 @@
               </w:rPr>
               <w:t>mitglied</w:t>
             </w:r>
-            <w:proofErr w:type="gramEnd"/>
             <w:r>
               <w:rPr>
                 <w:rFonts w:ascii="Calibri" w:eastAsia="Calibri" w:hAnsi="Calibri" w:cs="Calibri"/>
                 <w:sz w:val="21"/>
                 <w:szCs w:val="21"/>
               </w:rPr>
-              <w:t>.phone_number</w:t>
-            </w:r>
-            <w:proofErr w:type="spellEnd"/>
-            <w:r>
-              <w:rPr>
-                <w:rFonts w:ascii="Calibri" w:eastAsia="Calibri" w:hAnsi="Calibri" w:cs="Calibri"/>
-                <w:sz w:val="21"/>
-                <w:szCs w:val="21"/>
-              </w:rPr>
-              <w:t xml:space="preserve"> }}</w:t>
+              <w:t>.phone_number }}</w:t>
             </w:r>
           </w:p>
         </w:tc>
@@ -967,7 +852,6 @@
                 <w:szCs w:val="21"/>
               </w:rPr>
             </w:pPr>
-            <w:proofErr w:type="gramStart"/>
             <w:r>
               <w:rPr>
                 <w:rFonts w:ascii="Calibri" w:eastAsia="Calibri" w:hAnsi="Calibri" w:cs="Calibri"/>
@@ -976,7 +860,6 @@
               </w:rPr>
               <w:t xml:space="preserve">{{ </w:t>
             </w:r>
-            <w:proofErr w:type="spellStart"/>
             <w:r>
               <w:rPr>
                 <w:rFonts w:ascii="Calibri" w:eastAsia="Calibri" w:hAnsi="Calibri" w:cs="Calibri"/>
@@ -985,23 +868,13 @@
               </w:rPr>
               <w:t>mitglied</w:t>
             </w:r>
-            <w:proofErr w:type="gramEnd"/>
             <w:r>
               <w:rPr>
                 <w:rFonts w:ascii="Calibri" w:eastAsia="Calibri" w:hAnsi="Calibri" w:cs="Calibri"/>
                 <w:sz w:val="21"/>
                 <w:szCs w:val="21"/>
               </w:rPr>
-              <w:t>.instrument</w:t>
-            </w:r>
-            <w:proofErr w:type="spellEnd"/>
-            <w:r>
-              <w:rPr>
-                <w:rFonts w:ascii="Calibri" w:eastAsia="Calibri" w:hAnsi="Calibri" w:cs="Calibri"/>
-                <w:sz w:val="21"/>
-                <w:szCs w:val="21"/>
-              </w:rPr>
-              <w:t xml:space="preserve"> }}</w:t>
+              <w:t>.instrument }}</w:t>
             </w:r>
           </w:p>
         </w:tc>
@@ -1046,45 +919,8 @@
                 <w:sz w:val="21"/>
                 <w:szCs w:val="21"/>
               </w:rPr>
-              <w:t>{%</w:t>
+              <w:t xml:space="preserve">{%tr if </w:t>
             </w:r>
-            <w:proofErr w:type="spellStart"/>
-            <w:r>
-              <w:rPr>
-                <w:rFonts w:ascii="Calibri" w:eastAsia="Calibri" w:hAnsi="Calibri" w:cs="Calibri"/>
-                <w:sz w:val="21"/>
-                <w:szCs w:val="21"/>
-              </w:rPr>
-              <w:t>tr</w:t>
-            </w:r>
-            <w:proofErr w:type="spellEnd"/>
-            <w:r>
-              <w:rPr>
-                <w:rFonts w:ascii="Calibri" w:eastAsia="Calibri" w:hAnsi="Calibri" w:cs="Calibri"/>
-                <w:sz w:val="21"/>
-                <w:szCs w:val="21"/>
-              </w:rPr>
-              <w:t xml:space="preserve"> </w:t>
-            </w:r>
-            <w:proofErr w:type="spellStart"/>
-            <w:r>
-              <w:rPr>
-                <w:rFonts w:ascii="Calibri" w:eastAsia="Calibri" w:hAnsi="Calibri" w:cs="Calibri"/>
-                <w:sz w:val="21"/>
-                <w:szCs w:val="21"/>
-              </w:rPr>
-              <w:t>if</w:t>
-            </w:r>
-            <w:proofErr w:type="spellEnd"/>
-            <w:r>
-              <w:rPr>
-                <w:rFonts w:ascii="Calibri" w:eastAsia="Calibri" w:hAnsi="Calibri" w:cs="Calibri"/>
-                <w:sz w:val="21"/>
-                <w:szCs w:val="21"/>
-              </w:rPr>
-              <w:t xml:space="preserve"> </w:t>
-            </w:r>
-            <w:proofErr w:type="spellStart"/>
             <w:r>
               <w:rPr>
                 <w:rFonts w:ascii="Calibri" w:eastAsia="Calibri" w:hAnsi="Calibri" w:cs="Calibri"/>
@@ -1093,7 +929,6 @@
               </w:rPr>
               <w:t>minderjaehrig</w:t>
             </w:r>
-            <w:proofErr w:type="spellEnd"/>
             <w:r>
               <w:rPr>
                 <w:rFonts w:ascii="Calibri" w:eastAsia="Calibri" w:hAnsi="Calibri" w:cs="Calibri"/>
@@ -1224,7 +1059,6 @@
                 <w:szCs w:val="21"/>
               </w:rPr>
             </w:pPr>
-            <w:proofErr w:type="gramStart"/>
             <w:r>
               <w:rPr>
                 <w:rFonts w:ascii="Calibri" w:eastAsia="Calibri" w:hAnsi="Calibri" w:cs="Calibri"/>
@@ -1247,16 +1081,7 @@
                 <w:sz w:val="21"/>
                 <w:szCs w:val="21"/>
               </w:rPr>
-              <w:t>.name</w:t>
-            </w:r>
-            <w:proofErr w:type="gramEnd"/>
-            <w:r>
-              <w:rPr>
-                <w:rFonts w:ascii="Calibri" w:eastAsia="Calibri" w:hAnsi="Calibri" w:cs="Calibri"/>
-                <w:sz w:val="21"/>
-                <w:szCs w:val="21"/>
-              </w:rPr>
-              <w:t xml:space="preserve"> }}</w:t>
+              <w:t>.name }}</w:t>
             </w:r>
           </w:p>
         </w:tc>
@@ -1333,7 +1158,6 @@
                 <w:szCs w:val="21"/>
               </w:rPr>
             </w:pPr>
-            <w:proofErr w:type="gramStart"/>
             <w:r>
               <w:rPr>
                 <w:rFonts w:ascii="Calibri" w:eastAsia="Calibri" w:hAnsi="Calibri" w:cs="Calibri"/>
@@ -1342,7 +1166,6 @@
               </w:rPr>
               <w:t xml:space="preserve">{{ </w:t>
             </w:r>
-            <w:proofErr w:type="spellStart"/>
             <w:r>
               <w:rPr>
                 <w:rFonts w:ascii="Calibri" w:eastAsia="Calibri" w:hAnsi="Calibri" w:cs="Calibri"/>
@@ -1351,23 +1174,13 @@
               </w:rPr>
               <w:t>eltern</w:t>
             </w:r>
-            <w:proofErr w:type="gramEnd"/>
             <w:r>
               <w:rPr>
                 <w:rFonts w:ascii="Calibri" w:eastAsia="Calibri" w:hAnsi="Calibri" w:cs="Calibri"/>
                 <w:sz w:val="21"/>
                 <w:szCs w:val="21"/>
               </w:rPr>
-              <w:t>.email</w:t>
-            </w:r>
-            <w:proofErr w:type="spellEnd"/>
-            <w:r>
-              <w:rPr>
-                <w:rFonts w:ascii="Calibri" w:eastAsia="Calibri" w:hAnsi="Calibri" w:cs="Calibri"/>
-                <w:sz w:val="21"/>
-                <w:szCs w:val="21"/>
-              </w:rPr>
-              <w:t xml:space="preserve"> }}</w:t>
+              <w:t>.email }}</w:t>
             </w:r>
           </w:p>
         </w:tc>
@@ -1425,7 +1238,6 @@
                 <w:szCs w:val="21"/>
               </w:rPr>
             </w:pPr>
-            <w:proofErr w:type="gramStart"/>
             <w:r>
               <w:rPr>
                 <w:rFonts w:ascii="Calibri" w:eastAsia="Calibri" w:hAnsi="Calibri" w:cs="Calibri"/>
@@ -1434,7 +1246,6 @@
               </w:rPr>
               <w:t xml:space="preserve">{{ </w:t>
             </w:r>
-            <w:proofErr w:type="spellStart"/>
             <w:r>
               <w:rPr>
                 <w:rFonts w:ascii="Calibri" w:eastAsia="Calibri" w:hAnsi="Calibri" w:cs="Calibri"/>
@@ -1443,23 +1254,13 @@
               </w:rPr>
               <w:t>eltern</w:t>
             </w:r>
-            <w:proofErr w:type="gramEnd"/>
             <w:r>
               <w:rPr>
                 <w:rFonts w:ascii="Calibri" w:eastAsia="Calibri" w:hAnsi="Calibri" w:cs="Calibri"/>
                 <w:sz w:val="21"/>
                 <w:szCs w:val="21"/>
               </w:rPr>
-              <w:t>.phone_number</w:t>
-            </w:r>
-            <w:proofErr w:type="spellEnd"/>
-            <w:r>
-              <w:rPr>
-                <w:rFonts w:ascii="Calibri" w:eastAsia="Calibri" w:hAnsi="Calibri" w:cs="Calibri"/>
-                <w:sz w:val="21"/>
-                <w:szCs w:val="21"/>
-              </w:rPr>
-              <w:t xml:space="preserve"> }}</w:t>
+              <w:t>.phone_number }}</w:t>
             </w:r>
           </w:p>
         </w:tc>
@@ -1504,43 +1305,7 @@
                 <w:sz w:val="21"/>
                 <w:szCs w:val="21"/>
               </w:rPr>
-              <w:t>{%</w:t>
-            </w:r>
-            <w:proofErr w:type="spellStart"/>
-            <w:r>
-              <w:rPr>
-                <w:rFonts w:ascii="Calibri" w:eastAsia="Calibri" w:hAnsi="Calibri" w:cs="Calibri"/>
-                <w:sz w:val="21"/>
-                <w:szCs w:val="21"/>
-              </w:rPr>
-              <w:t>tr</w:t>
-            </w:r>
-            <w:proofErr w:type="spellEnd"/>
-            <w:r>
-              <w:rPr>
-                <w:rFonts w:ascii="Calibri" w:eastAsia="Calibri" w:hAnsi="Calibri" w:cs="Calibri"/>
-                <w:sz w:val="21"/>
-                <w:szCs w:val="21"/>
-              </w:rPr>
-              <w:t xml:space="preserve"> </w:t>
-            </w:r>
-            <w:proofErr w:type="spellStart"/>
-            <w:r>
-              <w:rPr>
-                <w:rFonts w:ascii="Calibri" w:eastAsia="Calibri" w:hAnsi="Calibri" w:cs="Calibri"/>
-                <w:sz w:val="21"/>
-                <w:szCs w:val="21"/>
-              </w:rPr>
-              <w:t>endif</w:t>
-            </w:r>
-            <w:proofErr w:type="spellEnd"/>
-            <w:r>
-              <w:rPr>
-                <w:rFonts w:ascii="Calibri" w:eastAsia="Calibri" w:hAnsi="Calibri" w:cs="Calibri"/>
-                <w:sz w:val="21"/>
-                <w:szCs w:val="21"/>
-              </w:rPr>
-              <w:t xml:space="preserve"> %}</w:t>
+              <w:t>{%tr endif %}</w:t>
             </w:r>
           </w:p>
         </w:tc>
@@ -1666,27 +1431,8 @@
           <w:sz w:val="21"/>
           <w:szCs w:val="21"/>
         </w:rPr>
-        <w:t xml:space="preserve">{%p </w:t>
-      </w:r>
-      <w:proofErr w:type="spellStart"/>
-      <w:r>
-        <w:rPr>
-          <w:rFonts w:ascii="Calibri" w:eastAsia="Calibri" w:hAnsi="Calibri" w:cs="Calibri"/>
-          <w:sz w:val="21"/>
-          <w:szCs w:val="21"/>
-        </w:rPr>
-        <w:t>for</w:t>
-      </w:r>
-      <w:proofErr w:type="spellEnd"/>
-      <w:r>
-        <w:rPr>
-          <w:rFonts w:ascii="Calibri" w:eastAsia="Calibri" w:hAnsi="Calibri" w:cs="Calibri"/>
-          <w:sz w:val="21"/>
-          <w:szCs w:val="21"/>
-        </w:rPr>
-        <w:t xml:space="preserve"> </w:t>
-      </w:r>
-      <w:proofErr w:type="spellStart"/>
+        <w:t xml:space="preserve">{%p for </w:t>
+      </w:r>
       <w:r>
         <w:rPr>
           <w:rFonts w:ascii="Calibri" w:eastAsia="Calibri" w:hAnsi="Calibri" w:cs="Calibri"/>
@@ -1695,7 +1441,6 @@
         </w:rPr>
         <w:t>zeile</w:t>
       </w:r>
-      <w:proofErr w:type="spellEnd"/>
       <w:r>
         <w:rPr>
           <w:rFonts w:ascii="Calibri" w:eastAsia="Calibri" w:hAnsi="Calibri" w:cs="Calibri"/>
@@ -1704,7 +1449,6 @@
         </w:rPr>
         <w:t xml:space="preserve"> in </w:t>
       </w:r>
-      <w:proofErr w:type="spellStart"/>
       <w:r>
         <w:rPr>
           <w:rFonts w:ascii="Calibri" w:eastAsia="Calibri" w:hAnsi="Calibri" w:cs="Calibri"/>
@@ -1721,25 +1465,14 @@
         </w:rPr>
         <w:t>_pwe_</w:t>
       </w:r>
-      <w:proofErr w:type="gramStart"/>
-      <w:r>
-        <w:rPr>
-          <w:rFonts w:ascii="Calibri" w:eastAsia="Calibri" w:hAnsi="Calibri" w:cs="Calibri"/>
-          <w:sz w:val="21"/>
-          <w:szCs w:val="21"/>
-        </w:rPr>
-        <w:t>versorgung</w:t>
-      </w:r>
-      <w:proofErr w:type="spellEnd"/>
-      <w:r>
-        <w:rPr>
-          <w:rFonts w:ascii="Calibri" w:eastAsia="Calibri" w:hAnsi="Calibri" w:cs="Calibri"/>
-          <w:sz w:val="21"/>
-          <w:szCs w:val="21"/>
-        </w:rPr>
-        <w:t>(</w:t>
-      </w:r>
-      <w:proofErr w:type="gramEnd"/>
+      <w:r>
+        <w:rPr>
+          <w:rFonts w:ascii="Calibri" w:eastAsia="Calibri" w:hAnsi="Calibri" w:cs="Calibri"/>
+          <w:sz w:val="21"/>
+          <w:szCs w:val="21"/>
+        </w:rPr>
+        <w:t>versorgung(</w:t>
+      </w:r>
       <w:r>
         <w:rPr>
           <w:rFonts w:ascii="Calibri" w:eastAsia="Calibri" w:hAnsi="Calibri" w:cs="Calibri"/>
@@ -1769,7 +1502,6 @@
           <w:szCs w:val="21"/>
         </w:rPr>
       </w:pPr>
-      <w:proofErr w:type="gramStart"/>
       <w:r>
         <w:rPr>
           <w:rFonts w:ascii="Calibri" w:eastAsia="Calibri" w:hAnsi="Calibri" w:cs="Calibri"/>
@@ -1778,7 +1510,6 @@
         </w:rPr>
         <w:t xml:space="preserve">{{ </w:t>
       </w:r>
-      <w:proofErr w:type="spellStart"/>
       <w:r>
         <w:rPr>
           <w:rFonts w:ascii="Calibri" w:eastAsia="Calibri" w:hAnsi="Calibri" w:cs="Calibri"/>
@@ -1787,8 +1518,6 @@
         </w:rPr>
         <w:t>zeile</w:t>
       </w:r>
-      <w:proofErr w:type="spellEnd"/>
-      <w:proofErr w:type="gramEnd"/>
       <w:r>
         <w:rPr>
           <w:rFonts w:ascii="Calibri" w:eastAsia="Calibri" w:hAnsi="Calibri" w:cs="Calibri"/>
@@ -1797,23 +1526,13 @@
         </w:rPr>
         <w:t xml:space="preserve"> | </w:t>
       </w:r>
-      <w:proofErr w:type="spellStart"/>
-      <w:r>
-        <w:rPr>
-          <w:rFonts w:ascii="Calibri" w:eastAsia="Calibri" w:hAnsi="Calibri" w:cs="Calibri"/>
-          <w:sz w:val="21"/>
-          <w:szCs w:val="21"/>
-        </w:rPr>
-        <w:t>replace</w:t>
-      </w:r>
-      <w:proofErr w:type="spellEnd"/>
-      <w:r>
-        <w:rPr>
-          <w:rFonts w:ascii="Calibri" w:eastAsia="Calibri" w:hAnsi="Calibri" w:cs="Calibri"/>
-          <w:sz w:val="21"/>
-          <w:szCs w:val="21"/>
-        </w:rPr>
-        <w:t>(</w:t>
+      <w:r>
+        <w:rPr>
+          <w:rFonts w:ascii="Calibri" w:eastAsia="Calibri" w:hAnsi="Calibri" w:cs="Calibri"/>
+          <w:sz w:val="21"/>
+          <w:szCs w:val="21"/>
+        </w:rPr>
+        <w:t>replace(</w:t>
       </w:r>
       <w:r>
         <w:rPr>
@@ -1898,25 +1617,7 @@
           <w:sz w:val="21"/>
           <w:szCs w:val="21"/>
         </w:rPr>
-        <w:t xml:space="preserve">{%p </w:t>
-      </w:r>
-      <w:proofErr w:type="spellStart"/>
-      <w:r>
-        <w:rPr>
-          <w:rFonts w:ascii="Calibri" w:eastAsia="Calibri" w:hAnsi="Calibri" w:cs="Calibri"/>
-          <w:sz w:val="21"/>
-          <w:szCs w:val="21"/>
-        </w:rPr>
-        <w:t>endfor</w:t>
-      </w:r>
-      <w:proofErr w:type="spellEnd"/>
-      <w:r>
-        <w:rPr>
-          <w:rFonts w:ascii="Calibri" w:eastAsia="Calibri" w:hAnsi="Calibri" w:cs="Calibri"/>
-          <w:sz w:val="21"/>
-          <w:szCs w:val="21"/>
-        </w:rPr>
-        <w:t xml:space="preserve"> %}</w:t>
+        <w:t>{%p endfor %}</w:t>
       </w:r>
     </w:p>
     <w:p>
@@ -1945,61 +1646,23 @@
           <w:sz w:val="21"/>
           <w:szCs w:val="21"/>
         </w:rPr>
-        <w:t xml:space="preserve">{%p </w:t>
-      </w:r>
-      <w:proofErr w:type="spellStart"/>
-      <w:r>
-        <w:rPr>
-          <w:rFonts w:ascii="Calibri" w:eastAsia="Calibri" w:hAnsi="Calibri" w:cs="Calibri"/>
-          <w:sz w:val="21"/>
-          <w:szCs w:val="21"/>
-        </w:rPr>
-        <w:t>if</w:t>
-      </w:r>
-      <w:proofErr w:type="spellEnd"/>
-      <w:r>
-        <w:rPr>
-          <w:rFonts w:ascii="Calibri" w:eastAsia="Calibri" w:hAnsi="Calibri" w:cs="Calibri"/>
-          <w:sz w:val="21"/>
-          <w:szCs w:val="21"/>
-        </w:rPr>
-        <w:t xml:space="preserve"> not </w:t>
-      </w:r>
-      <w:proofErr w:type="spellStart"/>
-      <w:r>
-        <w:rPr>
-          <w:rFonts w:ascii="Calibri" w:eastAsia="Calibri" w:hAnsi="Calibri" w:cs="Calibri"/>
-          <w:sz w:val="21"/>
-          <w:szCs w:val="21"/>
-        </w:rPr>
-        <w:t>pwe_</w:t>
-      </w:r>
-      <w:proofErr w:type="gramStart"/>
-      <w:r>
-        <w:rPr>
-          <w:rFonts w:ascii="Calibri" w:eastAsia="Calibri" w:hAnsi="Calibri" w:cs="Calibri"/>
-          <w:sz w:val="21"/>
-          <w:szCs w:val="21"/>
-        </w:rPr>
-        <w:t>angaben</w:t>
-      </w:r>
-      <w:proofErr w:type="spellEnd"/>
-      <w:r>
-        <w:rPr>
-          <w:rFonts w:ascii="Calibri" w:eastAsia="Calibri" w:hAnsi="Calibri" w:cs="Calibri"/>
-          <w:sz w:val="21"/>
-          <w:szCs w:val="21"/>
-        </w:rPr>
-        <w:t>(</w:t>
-      </w:r>
-      <w:proofErr w:type="gramEnd"/>
-      <w:r>
-        <w:rPr>
-          <w:rFonts w:ascii="Calibri" w:eastAsia="Calibri" w:hAnsi="Calibri" w:cs="Calibri"/>
-          <w:sz w:val="21"/>
-          <w:szCs w:val="21"/>
-        </w:rPr>
-        <w:t>) %}</w:t>
+        <w:t xml:space="preserve">{%p if not </w:t>
+      </w:r>
+      <w:r>
+        <w:rPr>
+          <w:rFonts w:ascii="Calibri" w:eastAsia="Calibri" w:hAnsi="Calibri" w:cs="Calibri"/>
+          <w:sz w:val="21"/>
+          <w:szCs w:val="21"/>
+        </w:rPr>
+        <w:t>pwe_angaben</w:t>
+      </w:r>
+      <w:r>
+        <w:rPr>
+          <w:rFonts w:ascii="Calibri" w:eastAsia="Calibri" w:hAnsi="Calibri" w:cs="Calibri"/>
+          <w:sz w:val="21"/>
+          <w:szCs w:val="21"/>
+        </w:rPr>
+        <w:t>() %}</w:t>
       </w:r>
     </w:p>
     <w:p>
@@ -2071,25 +1734,7 @@
           <w:sz w:val="21"/>
           <w:szCs w:val="21"/>
         </w:rPr>
-        <w:t xml:space="preserve">{%p </w:t>
-      </w:r>
-      <w:proofErr w:type="spellStart"/>
-      <w:r>
-        <w:rPr>
-          <w:rFonts w:ascii="Calibri" w:eastAsia="Calibri" w:hAnsi="Calibri" w:cs="Calibri"/>
-          <w:sz w:val="21"/>
-          <w:szCs w:val="21"/>
-        </w:rPr>
-        <w:t>endif</w:t>
-      </w:r>
-      <w:proofErr w:type="spellEnd"/>
-      <w:r>
-        <w:rPr>
-          <w:rFonts w:ascii="Calibri" w:eastAsia="Calibri" w:hAnsi="Calibri" w:cs="Calibri"/>
-          <w:sz w:val="21"/>
-          <w:szCs w:val="21"/>
-        </w:rPr>
-        <w:t xml:space="preserve"> %}</w:t>
+        <w:t>{%p endif %}</w:t>
       </w:r>
     </w:p>
     <w:p>
@@ -2112,195 +1757,95 @@
           <w:rFonts w:ascii="Comic Sans MS" w:eastAsia="Calibri" w:hAnsi="Comic Sans MS" w:cs="Calibri"/>
           <w:color w:val="595959" w:themeColor="text1" w:themeTint="A6"/>
         </w:rPr>
-        <w:t xml:space="preserve">{%p </w:t>
-      </w:r>
-      <w:proofErr w:type="spellStart"/>
-      <w:r>
+        <w:t>{%p if pwe_sonstiges.strip() %}</w:t>
+      </w:r>
+    </w:p>
+    <w:p>
+      <w:pPr>
+        <w:pBdr>
+          <w:top w:val="nil"/>
+          <w:left w:val="nil"/>
+          <w:bottom w:val="nil"/>
+          <w:right w:val="nil"/>
+          <w:between w:val="nil"/>
+        </w:pBdr>
+        <w:ind w:left="340"/>
         <w:rPr>
           <w:rFonts w:ascii="Comic Sans MS" w:eastAsia="Calibri" w:hAnsi="Comic Sans MS" w:cs="Calibri"/>
           <w:color w:val="595959" w:themeColor="text1" w:themeTint="A6"/>
         </w:rPr>
-        <w:t>if</w:t>
-      </w:r>
-      <w:proofErr w:type="spellEnd"/>
-      <w:r>
+      </w:pPr>
+    </w:p>
+    <w:p>
+      <w:pPr>
+        <w:pBdr>
+          <w:top w:val="nil"/>
+          <w:left w:val="nil"/>
+          <w:bottom w:val="nil"/>
+          <w:right w:val="nil"/>
+          <w:between w:val="nil"/>
+        </w:pBdr>
+        <w:ind w:left="340"/>
         <w:rPr>
           <w:rFonts w:ascii="Comic Sans MS" w:eastAsia="Calibri" w:hAnsi="Comic Sans MS" w:cs="Calibri"/>
           <w:color w:val="595959" w:themeColor="text1" w:themeTint="A6"/>
         </w:rPr>
-        <w:t xml:space="preserve"> </w:t>
-      </w:r>
-      <w:proofErr w:type="spellStart"/>
+      </w:pPr>
       <w:r>
         <w:rPr>
           <w:rFonts w:ascii="Comic Sans MS" w:eastAsia="Calibri" w:hAnsi="Comic Sans MS" w:cs="Calibri"/>
           <w:color w:val="595959" w:themeColor="text1" w:themeTint="A6"/>
         </w:rPr>
-        <w:t>pwe_</w:t>
-      </w:r>
-      <w:proofErr w:type="gramStart"/>
+        <w:t>{{</w:t>
+      </w:r>
       <w:r>
         <w:rPr>
           <w:rFonts w:ascii="Comic Sans MS" w:eastAsia="Calibri" w:hAnsi="Comic Sans MS" w:cs="Calibri"/>
           <w:color w:val="595959" w:themeColor="text1" w:themeTint="A6"/>
         </w:rPr>
-        <w:t>sonstiges.strip</w:t>
-      </w:r>
-      <w:proofErr w:type="spellEnd"/>
-      <w:proofErr w:type="gramEnd"/>
+        <w:t>r</w:t>
+      </w:r>
       <w:r>
         <w:rPr>
           <w:rFonts w:ascii="Comic Sans MS" w:eastAsia="Calibri" w:hAnsi="Comic Sans MS" w:cs="Calibri"/>
           <w:color w:val="595959" w:themeColor="text1" w:themeTint="A6"/>
         </w:rPr>
-        <w:t>() %}</w:t>
-      </w:r>
-    </w:p>
-    <w:p>
-      <w:pPr>
-        <w:pBdr>
-          <w:top w:val="nil"/>
-          <w:left w:val="nil"/>
-          <w:bottom w:val="nil"/>
-          <w:right w:val="nil"/>
-          <w:between w:val="nil"/>
-        </w:pBdr>
-        <w:ind w:left="340"/>
+        <w:t xml:space="preserve"> pwe_sonstiges.strip()</w:t>
+      </w:r>
+      <w:r>
         <w:rPr>
           <w:rFonts w:ascii="Comic Sans MS" w:eastAsia="Calibri" w:hAnsi="Comic Sans MS" w:cs="Calibri"/>
           <w:color w:val="595959" w:themeColor="text1" w:themeTint="A6"/>
         </w:rPr>
-      </w:pPr>
-    </w:p>
-    <w:p>
-      <w:pPr>
-        <w:pBdr>
-          <w:top w:val="nil"/>
-          <w:left w:val="nil"/>
-          <w:bottom w:val="nil"/>
-          <w:right w:val="nil"/>
-          <w:between w:val="nil"/>
-        </w:pBdr>
-        <w:ind w:left="340"/>
+        <w:t xml:space="preserve"> | </w:t>
+      </w:r>
+      <w:r>
         <w:rPr>
           <w:rFonts w:ascii="Comic Sans MS" w:eastAsia="Calibri" w:hAnsi="Comic Sans MS" w:cs="Calibri"/>
           <w:color w:val="595959" w:themeColor="text1" w:themeTint="A6"/>
         </w:rPr>
-      </w:pPr>
+        <w:t>RichText</w:t>
+      </w:r>
       <w:r>
         <w:rPr>
           <w:rFonts w:ascii="Comic Sans MS" w:eastAsia="Calibri" w:hAnsi="Comic Sans MS" w:cs="Calibri"/>
           <w:color w:val="595959" w:themeColor="text1" w:themeTint="A6"/>
         </w:rPr>
-        <w:t>{{</w:t>
+        <w:t>(color=</w:t>
       </w:r>
       <w:r>
         <w:rPr>
           <w:rFonts w:ascii="Comic Sans MS" w:eastAsia="Calibri" w:hAnsi="Comic Sans MS" w:cs="Calibri"/>
           <w:color w:val="595959" w:themeColor="text1" w:themeTint="A6"/>
         </w:rPr>
-        <w:t>r</w:t>
+        <w:t>'595959'</w:t>
       </w:r>
       <w:r>
         <w:rPr>
           <w:rFonts w:ascii="Comic Sans MS" w:eastAsia="Calibri" w:hAnsi="Comic Sans MS" w:cs="Calibri"/>
           <w:color w:val="595959" w:themeColor="text1" w:themeTint="A6"/>
         </w:rPr>
-        <w:t xml:space="preserve"> </w:t>
-      </w:r>
-      <w:proofErr w:type="spellStart"/>
-      <w:r>
-        <w:rPr>
-          <w:rFonts w:ascii="Comic Sans MS" w:eastAsia="Calibri" w:hAnsi="Comic Sans MS" w:cs="Calibri"/>
-          <w:color w:val="595959" w:themeColor="text1" w:themeTint="A6"/>
-        </w:rPr>
-        <w:t>pwe_</w:t>
-      </w:r>
-      <w:proofErr w:type="gramStart"/>
-      <w:r>
-        <w:rPr>
-          <w:rFonts w:ascii="Comic Sans MS" w:eastAsia="Calibri" w:hAnsi="Comic Sans MS" w:cs="Calibri"/>
-          <w:color w:val="595959" w:themeColor="text1" w:themeTint="A6"/>
-        </w:rPr>
-        <w:t>sonstiges.strip</w:t>
-      </w:r>
-      <w:proofErr w:type="spellEnd"/>
-      <w:proofErr w:type="gramEnd"/>
-      <w:r>
-        <w:rPr>
-          <w:rFonts w:ascii="Comic Sans MS" w:eastAsia="Calibri" w:hAnsi="Comic Sans MS" w:cs="Calibri"/>
-          <w:color w:val="595959" w:themeColor="text1" w:themeTint="A6"/>
-        </w:rPr>
-        <w:t>()</w:t>
-      </w:r>
-      <w:r>
-        <w:rPr>
-          <w:rFonts w:ascii="Comic Sans MS" w:eastAsia="Calibri" w:hAnsi="Comic Sans MS" w:cs="Calibri"/>
-          <w:color w:val="595959" w:themeColor="text1" w:themeTint="A6"/>
-        </w:rPr>
-        <w:t xml:space="preserve"> | </w:t>
-      </w:r>
-      <w:proofErr w:type="spellStart"/>
-      <w:r>
-        <w:rPr>
-          <w:rFonts w:ascii="Comic Sans MS" w:eastAsia="Calibri" w:hAnsi="Comic Sans MS" w:cs="Calibri"/>
-          <w:color w:val="595959" w:themeColor="text1" w:themeTint="A6"/>
-        </w:rPr>
-        <w:t>RichText</w:t>
-      </w:r>
-      <w:proofErr w:type="spellEnd"/>
-      <w:r>
-        <w:rPr>
-          <w:rFonts w:ascii="Comic Sans MS" w:eastAsia="Calibri" w:hAnsi="Comic Sans MS" w:cs="Calibri"/>
-          <w:color w:val="595959" w:themeColor="text1" w:themeTint="A6"/>
-        </w:rPr>
-        <w:t>(</w:t>
-      </w:r>
-      <w:proofErr w:type="spellStart"/>
-      <w:r>
-        <w:rPr>
-          <w:rFonts w:ascii="Comic Sans MS" w:eastAsia="Calibri" w:hAnsi="Comic Sans MS" w:cs="Calibri"/>
-          <w:color w:val="595959" w:themeColor="text1" w:themeTint="A6"/>
-        </w:rPr>
-        <w:t>color</w:t>
-      </w:r>
-      <w:proofErr w:type="spellEnd"/>
-      <w:r>
-        <w:rPr>
-          <w:rFonts w:ascii="Comic Sans MS" w:eastAsia="Calibri" w:hAnsi="Comic Sans MS" w:cs="Calibri"/>
-          <w:color w:val="595959" w:themeColor="text1" w:themeTint="A6"/>
-        </w:rPr>
-        <w:t>=</w:t>
-      </w:r>
-      <w:r>
-        <w:rPr>
-          <w:rFonts w:ascii="Comic Sans MS" w:eastAsia="Calibri" w:hAnsi="Comic Sans MS" w:cs="Calibri"/>
-          <w:color w:val="595959" w:themeColor="text1" w:themeTint="A6"/>
-        </w:rPr>
-        <w:t>'595959'</w:t>
-      </w:r>
-      <w:r>
-        <w:rPr>
-          <w:rFonts w:ascii="Comic Sans MS" w:eastAsia="Calibri" w:hAnsi="Comic Sans MS" w:cs="Calibri"/>
-          <w:color w:val="595959" w:themeColor="text1" w:themeTint="A6"/>
-        </w:rPr>
-        <w:t xml:space="preserve">, </w:t>
-      </w:r>
-      <w:proofErr w:type="spellStart"/>
-      <w:r>
-        <w:rPr>
-          <w:rFonts w:ascii="Comic Sans MS" w:eastAsia="Calibri" w:hAnsi="Comic Sans MS" w:cs="Calibri"/>
-          <w:color w:val="595959" w:themeColor="text1" w:themeTint="A6"/>
-        </w:rPr>
-        <w:t>font</w:t>
-      </w:r>
-      <w:proofErr w:type="spellEnd"/>
-      <w:r>
-        <w:rPr>
-          <w:rFonts w:ascii="Comic Sans MS" w:eastAsia="Calibri" w:hAnsi="Comic Sans MS" w:cs="Calibri"/>
-          <w:color w:val="595959" w:themeColor="text1" w:themeTint="A6"/>
-        </w:rPr>
-        <w:t>=</w:t>
+        <w:t>, font=</w:t>
       </w:r>
       <w:r>
         <w:rPr>
@@ -2364,23 +1909,7 @@
           <w:rFonts w:ascii="Comic Sans MS" w:eastAsia="Calibri" w:hAnsi="Comic Sans MS" w:cs="Calibri"/>
           <w:color w:val="595959" w:themeColor="text1" w:themeTint="A6"/>
         </w:rPr>
-        <w:t xml:space="preserve">{%p </w:t>
-      </w:r>
-      <w:proofErr w:type="spellStart"/>
-      <w:r>
-        <w:rPr>
-          <w:rFonts w:ascii="Comic Sans MS" w:eastAsia="Calibri" w:hAnsi="Comic Sans MS" w:cs="Calibri"/>
-          <w:color w:val="595959" w:themeColor="text1" w:themeTint="A6"/>
-        </w:rPr>
-        <w:t>endif</w:t>
-      </w:r>
-      <w:proofErr w:type="spellEnd"/>
-      <w:r>
-        <w:rPr>
-          <w:rFonts w:ascii="Comic Sans MS" w:eastAsia="Calibri" w:hAnsi="Comic Sans MS" w:cs="Calibri"/>
-          <w:color w:val="595959" w:themeColor="text1" w:themeTint="A6"/>
-        </w:rPr>
-        <w:t xml:space="preserve"> %}</w:t>
+        <w:t>{%p endif %}</w:t>
       </w:r>
     </w:p>
     <w:p>
@@ -2492,61 +2021,7 @@
           <w:sz w:val="21"/>
           <w:szCs w:val="21"/>
         </w:rPr>
-        <w:t xml:space="preserve">{%p </w:t>
-      </w:r>
-      <w:proofErr w:type="spellStart"/>
-      <w:r>
-        <w:rPr>
-          <w:rFonts w:ascii="Calibri" w:eastAsia="Calibri" w:hAnsi="Calibri" w:cs="Calibri"/>
-          <w:sz w:val="21"/>
-          <w:szCs w:val="21"/>
-        </w:rPr>
-        <w:t>for</w:t>
-      </w:r>
-      <w:proofErr w:type="spellEnd"/>
-      <w:r>
-        <w:rPr>
-          <w:rFonts w:ascii="Calibri" w:eastAsia="Calibri" w:hAnsi="Calibri" w:cs="Calibri"/>
-          <w:sz w:val="21"/>
-          <w:szCs w:val="21"/>
-        </w:rPr>
-        <w:t xml:space="preserve"> date in </w:t>
-      </w:r>
-      <w:proofErr w:type="spellStart"/>
-      <w:r>
-        <w:rPr>
-          <w:rFonts w:ascii="Calibri" w:eastAsia="Calibri" w:hAnsi="Calibri" w:cs="Calibri"/>
-          <w:sz w:val="21"/>
-          <w:szCs w:val="21"/>
-        </w:rPr>
-        <w:t>alle_</w:t>
-      </w:r>
-      <w:proofErr w:type="gramStart"/>
-      <w:r>
-        <w:rPr>
-          <w:rFonts w:ascii="Calibri" w:eastAsia="Calibri" w:hAnsi="Calibri" w:cs="Calibri"/>
-          <w:sz w:val="21"/>
-          <w:szCs w:val="21"/>
-        </w:rPr>
-        <w:t>fehltermine</w:t>
-      </w:r>
-      <w:proofErr w:type="spellEnd"/>
-      <w:r>
-        <w:rPr>
-          <w:rFonts w:ascii="Calibri" w:eastAsia="Calibri" w:hAnsi="Calibri" w:cs="Calibri"/>
-          <w:sz w:val="21"/>
-          <w:szCs w:val="21"/>
-        </w:rPr>
-        <w:t>(</w:t>
-      </w:r>
-      <w:proofErr w:type="gramEnd"/>
-      <w:r>
-        <w:rPr>
-          <w:rFonts w:ascii="Calibri" w:eastAsia="Calibri" w:hAnsi="Calibri" w:cs="Calibri"/>
-          <w:sz w:val="21"/>
-          <w:szCs w:val="21"/>
-        </w:rPr>
-        <w:t>) %}</w:t>
+        <w:t>{%p for date in alle_fehltermine() %}</w:t>
       </w:r>
     </w:p>
     <w:p>
@@ -2569,41 +2044,13 @@
           <w:szCs w:val="21"/>
         </w:rPr>
       </w:pPr>
-      <w:proofErr w:type="gramStart"/>
-      <w:r>
-        <w:rPr>
-          <w:rFonts w:ascii="Calibri" w:eastAsia="Calibri" w:hAnsi="Calibri" w:cs="Calibri"/>
-          <w:sz w:val="21"/>
-          <w:szCs w:val="21"/>
-        </w:rPr>
-        <w:t xml:space="preserve">{{ </w:t>
-      </w:r>
-      <w:proofErr w:type="spellStart"/>
-      <w:r>
-        <w:rPr>
-          <w:rFonts w:ascii="Calibri" w:eastAsia="Calibri" w:hAnsi="Calibri" w:cs="Calibri"/>
-          <w:sz w:val="21"/>
-          <w:szCs w:val="21"/>
-        </w:rPr>
-        <w:t>format</w:t>
-      </w:r>
-      <w:proofErr w:type="gramEnd"/>
-      <w:r>
-        <w:rPr>
-          <w:rFonts w:ascii="Calibri" w:eastAsia="Calibri" w:hAnsi="Calibri" w:cs="Calibri"/>
-          <w:sz w:val="21"/>
-          <w:szCs w:val="21"/>
-        </w:rPr>
-        <w:t>_date</w:t>
-      </w:r>
-      <w:proofErr w:type="spellEnd"/>
-      <w:r>
-        <w:rPr>
-          <w:rFonts w:ascii="Calibri" w:eastAsia="Calibri" w:hAnsi="Calibri" w:cs="Calibri"/>
-          <w:sz w:val="21"/>
-          <w:szCs w:val="21"/>
-        </w:rPr>
-        <w:t>(date) }}</w:t>
+      <w:r>
+        <w:rPr>
+          <w:rFonts w:ascii="Calibri" w:eastAsia="Calibri" w:hAnsi="Calibri" w:cs="Calibri"/>
+          <w:sz w:val="21"/>
+          <w:szCs w:val="21"/>
+        </w:rPr>
+        <w:t>{{ format_date(date) }}</w:t>
       </w:r>
     </w:p>
     <w:p>
@@ -2632,25 +2079,7 @@
           <w:sz w:val="21"/>
           <w:szCs w:val="21"/>
         </w:rPr>
-        <w:t xml:space="preserve">{%p </w:t>
-      </w:r>
-      <w:proofErr w:type="spellStart"/>
-      <w:r>
-        <w:rPr>
-          <w:rFonts w:ascii="Calibri" w:eastAsia="Calibri" w:hAnsi="Calibri" w:cs="Calibri"/>
-          <w:sz w:val="21"/>
-          <w:szCs w:val="21"/>
-        </w:rPr>
-        <w:t>endfor</w:t>
-      </w:r>
-      <w:proofErr w:type="spellEnd"/>
-      <w:r>
-        <w:rPr>
-          <w:rFonts w:ascii="Calibri" w:eastAsia="Calibri" w:hAnsi="Calibri" w:cs="Calibri"/>
-          <w:sz w:val="21"/>
-          <w:szCs w:val="21"/>
-        </w:rPr>
-        <w:t xml:space="preserve"> %}</w:t>
+        <w:t>{%p endfor %}</w:t>
       </w:r>
     </w:p>
     <w:p>
@@ -2679,61 +2108,7 @@
           <w:sz w:val="21"/>
           <w:szCs w:val="21"/>
         </w:rPr>
-        <w:t xml:space="preserve">{%p </w:t>
-      </w:r>
-      <w:proofErr w:type="spellStart"/>
-      <w:r>
-        <w:rPr>
-          <w:rFonts w:ascii="Calibri" w:eastAsia="Calibri" w:hAnsi="Calibri" w:cs="Calibri"/>
-          <w:sz w:val="21"/>
-          <w:szCs w:val="21"/>
-        </w:rPr>
-        <w:t>if</w:t>
-      </w:r>
-      <w:proofErr w:type="spellEnd"/>
-      <w:r>
-        <w:rPr>
-          <w:rFonts w:ascii="Calibri" w:eastAsia="Calibri" w:hAnsi="Calibri" w:cs="Calibri"/>
-          <w:sz w:val="21"/>
-          <w:szCs w:val="21"/>
-        </w:rPr>
-        <w:t xml:space="preserve"> not </w:t>
-      </w:r>
-      <w:proofErr w:type="spellStart"/>
-      <w:r>
-        <w:rPr>
-          <w:rFonts w:ascii="Calibri" w:eastAsia="Calibri" w:hAnsi="Calibri" w:cs="Calibri"/>
-          <w:sz w:val="21"/>
-          <w:szCs w:val="21"/>
-        </w:rPr>
-        <w:t>alle_</w:t>
-      </w:r>
-      <w:proofErr w:type="gramStart"/>
-      <w:r>
-        <w:rPr>
-          <w:rFonts w:ascii="Calibri" w:eastAsia="Calibri" w:hAnsi="Calibri" w:cs="Calibri"/>
-          <w:sz w:val="21"/>
-          <w:szCs w:val="21"/>
-        </w:rPr>
-        <w:t>fehltermine</w:t>
-      </w:r>
-      <w:proofErr w:type="spellEnd"/>
-      <w:r>
-        <w:rPr>
-          <w:rFonts w:ascii="Calibri" w:eastAsia="Calibri" w:hAnsi="Calibri" w:cs="Calibri"/>
-          <w:sz w:val="21"/>
-          <w:szCs w:val="21"/>
-        </w:rPr>
-        <w:t>(</w:t>
-      </w:r>
-      <w:proofErr w:type="gramEnd"/>
-      <w:r>
-        <w:rPr>
-          <w:rFonts w:ascii="Calibri" w:eastAsia="Calibri" w:hAnsi="Calibri" w:cs="Calibri"/>
-          <w:sz w:val="21"/>
-          <w:szCs w:val="21"/>
-        </w:rPr>
-        <w:t>) %}</w:t>
+        <w:t>{%p if not alle_fehltermine() %}</w:t>
       </w:r>
     </w:p>
     <w:p>
@@ -2799,25 +2174,7 @@
           <w:sz w:val="21"/>
           <w:szCs w:val="21"/>
         </w:rPr>
-        <w:t xml:space="preserve">{%p </w:t>
-      </w:r>
-      <w:proofErr w:type="spellStart"/>
-      <w:r>
-        <w:rPr>
-          <w:rFonts w:ascii="Calibri" w:eastAsia="Calibri" w:hAnsi="Calibri" w:cs="Calibri"/>
-          <w:sz w:val="21"/>
-          <w:szCs w:val="21"/>
-        </w:rPr>
-        <w:t>endif</w:t>
-      </w:r>
-      <w:proofErr w:type="spellEnd"/>
-      <w:r>
-        <w:rPr>
-          <w:rFonts w:ascii="Calibri" w:eastAsia="Calibri" w:hAnsi="Calibri" w:cs="Calibri"/>
-          <w:sz w:val="21"/>
-          <w:szCs w:val="21"/>
-        </w:rPr>
-        <w:t xml:space="preserve"> %}</w:t>
+        <w:t>{%p endif %}</w:t>
       </w:r>
     </w:p>
     <w:p>
@@ -2862,283 +2219,188 @@
           <w:rFonts w:ascii="Comic Sans MS" w:eastAsia="Calibri" w:hAnsi="Comic Sans MS" w:cs="Calibri"/>
           <w:color w:val="595959" w:themeColor="text1" w:themeTint="A6"/>
         </w:rPr>
-        <w:t xml:space="preserve">{%p </w:t>
-      </w:r>
-      <w:proofErr w:type="spellStart"/>
+        <w:t>{%p if anmerkungen</w:t>
+      </w:r>
       <w:r>
         <w:rPr>
           <w:rFonts w:ascii="Comic Sans MS" w:eastAsia="Calibri" w:hAnsi="Comic Sans MS" w:cs="Calibri"/>
           <w:color w:val="595959" w:themeColor="text1" w:themeTint="A6"/>
         </w:rPr>
-        <w:t>if</w:t>
-      </w:r>
-      <w:proofErr w:type="spellEnd"/>
+        <w:t>.strip()</w:t>
+      </w:r>
       <w:r>
         <w:rPr>
           <w:rFonts w:ascii="Comic Sans MS" w:eastAsia="Calibri" w:hAnsi="Comic Sans MS" w:cs="Calibri"/>
           <w:color w:val="595959" w:themeColor="text1" w:themeTint="A6"/>
         </w:rPr>
-        <w:t xml:space="preserve"> </w:t>
-      </w:r>
-      <w:proofErr w:type="spellStart"/>
-      <w:proofErr w:type="gramStart"/>
-      <w:r>
+        <w:t xml:space="preserve"> %}</w:t>
+      </w:r>
+    </w:p>
+    <w:p>
+      <w:pPr>
+        <w:pBdr>
+          <w:top w:val="nil"/>
+          <w:left w:val="nil"/>
+          <w:bottom w:val="nil"/>
+          <w:right w:val="nil"/>
+          <w:between w:val="nil"/>
+        </w:pBdr>
+        <w:ind w:left="57"/>
         <w:rPr>
           <w:rFonts w:ascii="Comic Sans MS" w:eastAsia="Calibri" w:hAnsi="Comic Sans MS" w:cs="Calibri"/>
           <w:color w:val="595959" w:themeColor="text1" w:themeTint="A6"/>
         </w:rPr>
-        <w:t>anmerkungen</w:t>
-      </w:r>
-      <w:r>
+      </w:pPr>
+    </w:p>
+    <w:p>
+      <w:pPr>
+        <w:pBdr>
+          <w:top w:val="nil"/>
+          <w:left w:val="nil"/>
+          <w:bottom w:val="nil"/>
+          <w:right w:val="nil"/>
+          <w:between w:val="nil"/>
+        </w:pBdr>
+        <w:ind w:left="57"/>
         <w:rPr>
           <w:rFonts w:ascii="Comic Sans MS" w:eastAsia="Calibri" w:hAnsi="Comic Sans MS" w:cs="Calibri"/>
           <w:color w:val="595959" w:themeColor="text1" w:themeTint="A6"/>
         </w:rPr>
-        <w:t>.strip</w:t>
-      </w:r>
-      <w:proofErr w:type="spellEnd"/>
-      <w:proofErr w:type="gramEnd"/>
+      </w:pPr>
       <w:r>
         <w:rPr>
           <w:rFonts w:ascii="Comic Sans MS" w:eastAsia="Calibri" w:hAnsi="Comic Sans MS" w:cs="Calibri"/>
           <w:color w:val="595959" w:themeColor="text1" w:themeTint="A6"/>
         </w:rPr>
-        <w:t>()</w:t>
+        <w:t>{{</w:t>
       </w:r>
       <w:r>
         <w:rPr>
           <w:rFonts w:ascii="Comic Sans MS" w:eastAsia="Calibri" w:hAnsi="Comic Sans MS" w:cs="Calibri"/>
           <w:color w:val="595959" w:themeColor="text1" w:themeTint="A6"/>
         </w:rPr>
-        <w:t xml:space="preserve"> %}</w:t>
-      </w:r>
-    </w:p>
-    <w:p>
-      <w:pPr>
-        <w:pBdr>
-          <w:top w:val="nil"/>
-          <w:left w:val="nil"/>
-          <w:bottom w:val="nil"/>
-          <w:right w:val="nil"/>
-          <w:between w:val="nil"/>
-        </w:pBdr>
-        <w:ind w:left="57"/>
+        <w:t>r</w:t>
+      </w:r>
+      <w:r>
         <w:rPr>
           <w:rFonts w:ascii="Comic Sans MS" w:eastAsia="Calibri" w:hAnsi="Comic Sans MS" w:cs="Calibri"/>
           <w:color w:val="595959" w:themeColor="text1" w:themeTint="A6"/>
         </w:rPr>
-      </w:pPr>
-    </w:p>
-    <w:p>
-      <w:pPr>
-        <w:pBdr>
-          <w:top w:val="nil"/>
-          <w:left w:val="nil"/>
-          <w:bottom w:val="nil"/>
-          <w:right w:val="nil"/>
-          <w:between w:val="nil"/>
-        </w:pBdr>
-        <w:ind w:left="57"/>
+        <w:t xml:space="preserve"> </w:t>
+      </w:r>
+      <w:r>
         <w:rPr>
           <w:rFonts w:ascii="Comic Sans MS" w:eastAsia="Calibri" w:hAnsi="Comic Sans MS" w:cs="Calibri"/>
           <w:color w:val="595959" w:themeColor="text1" w:themeTint="A6"/>
         </w:rPr>
-      </w:pPr>
+        <w:t>a</w:t>
+      </w:r>
       <w:r>
         <w:rPr>
           <w:rFonts w:ascii="Comic Sans MS" w:eastAsia="Calibri" w:hAnsi="Comic Sans MS" w:cs="Calibri"/>
           <w:color w:val="595959" w:themeColor="text1" w:themeTint="A6"/>
         </w:rPr>
-        <w:t>{{</w:t>
+        <w:t>nmerkungen</w:t>
       </w:r>
       <w:r>
         <w:rPr>
           <w:rFonts w:ascii="Comic Sans MS" w:eastAsia="Calibri" w:hAnsi="Comic Sans MS" w:cs="Calibri"/>
           <w:color w:val="595959" w:themeColor="text1" w:themeTint="A6"/>
         </w:rPr>
-        <w:t>r</w:t>
+        <w:t>.strip()</w:t>
       </w:r>
       <w:r>
         <w:rPr>
           <w:rFonts w:ascii="Comic Sans MS" w:eastAsia="Calibri" w:hAnsi="Comic Sans MS" w:cs="Calibri"/>
           <w:color w:val="595959" w:themeColor="text1" w:themeTint="A6"/>
         </w:rPr>
-        <w:t xml:space="preserve"> </w:t>
-      </w:r>
-      <w:proofErr w:type="spellStart"/>
-      <w:proofErr w:type="gramStart"/>
+        <w:t xml:space="preserve"> | </w:t>
+      </w:r>
       <w:r>
         <w:rPr>
           <w:rFonts w:ascii="Comic Sans MS" w:eastAsia="Calibri" w:hAnsi="Comic Sans MS" w:cs="Calibri"/>
           <w:color w:val="595959" w:themeColor="text1" w:themeTint="A6"/>
         </w:rPr>
-        <w:t>a</w:t>
+        <w:t>RichText</w:t>
       </w:r>
       <w:r>
         <w:rPr>
           <w:rFonts w:ascii="Comic Sans MS" w:eastAsia="Calibri" w:hAnsi="Comic Sans MS" w:cs="Calibri"/>
           <w:color w:val="595959" w:themeColor="text1" w:themeTint="A6"/>
         </w:rPr>
-        <w:t>nmerkungen</w:t>
+        <w:t>(color=</w:t>
       </w:r>
       <w:r>
         <w:rPr>
           <w:rFonts w:ascii="Comic Sans MS" w:eastAsia="Calibri" w:hAnsi="Comic Sans MS" w:cs="Calibri"/>
           <w:color w:val="595959" w:themeColor="text1" w:themeTint="A6"/>
         </w:rPr>
-        <w:t>.strip</w:t>
-      </w:r>
-      <w:proofErr w:type="spellEnd"/>
-      <w:proofErr w:type="gramEnd"/>
+        <w:t>'595959'</w:t>
+      </w:r>
       <w:r>
         <w:rPr>
           <w:rFonts w:ascii="Comic Sans MS" w:eastAsia="Calibri" w:hAnsi="Comic Sans MS" w:cs="Calibri"/>
           <w:color w:val="595959" w:themeColor="text1" w:themeTint="A6"/>
         </w:rPr>
-        <w:t>()</w:t>
+        <w:t>, font=</w:t>
       </w:r>
       <w:r>
         <w:rPr>
           <w:rFonts w:ascii="Comic Sans MS" w:eastAsia="Calibri" w:hAnsi="Comic Sans MS" w:cs="Calibri"/>
           <w:color w:val="595959" w:themeColor="text1" w:themeTint="A6"/>
         </w:rPr>
-        <w:t xml:space="preserve"> | </w:t>
-      </w:r>
-      <w:proofErr w:type="spellStart"/>
+        <w:t>'</w:t>
+      </w:r>
       <w:r>
         <w:rPr>
           <w:rFonts w:ascii="Comic Sans MS" w:eastAsia="Calibri" w:hAnsi="Comic Sans MS" w:cs="Calibri"/>
           <w:color w:val="595959" w:themeColor="text1" w:themeTint="A6"/>
         </w:rPr>
-        <w:t>RichText</w:t>
-      </w:r>
-      <w:proofErr w:type="spellEnd"/>
+        <w:t>Comic Sans MS</w:t>
+      </w:r>
       <w:r>
         <w:rPr>
           <w:rFonts w:ascii="Comic Sans MS" w:eastAsia="Calibri" w:hAnsi="Comic Sans MS" w:cs="Calibri"/>
           <w:color w:val="595959" w:themeColor="text1" w:themeTint="A6"/>
         </w:rPr>
-        <w:t>(</w:t>
-      </w:r>
-      <w:proofErr w:type="spellStart"/>
+        <w:t>'</w:t>
+      </w:r>
       <w:r>
         <w:rPr>
           <w:rFonts w:ascii="Comic Sans MS" w:eastAsia="Calibri" w:hAnsi="Comic Sans MS" w:cs="Calibri"/>
           <w:color w:val="595959" w:themeColor="text1" w:themeTint="A6"/>
         </w:rPr>
-        <w:t>color</w:t>
-      </w:r>
-      <w:proofErr w:type="spellEnd"/>
+        <w:t>)</w:t>
+      </w:r>
       <w:r>
         <w:rPr>
           <w:rFonts w:ascii="Comic Sans MS" w:eastAsia="Calibri" w:hAnsi="Comic Sans MS" w:cs="Calibri"/>
           <w:color w:val="595959" w:themeColor="text1" w:themeTint="A6"/>
         </w:rPr>
-        <w:t>=</w:t>
-      </w:r>
-      <w:r>
+        <w:t xml:space="preserve"> }}</w:t>
+      </w:r>
+    </w:p>
+    <w:p>
+      <w:pPr>
+        <w:pBdr>
+          <w:top w:val="nil"/>
+          <w:left w:val="nil"/>
+          <w:bottom w:val="nil"/>
+          <w:right w:val="nil"/>
+          <w:between w:val="nil"/>
+        </w:pBdr>
+        <w:ind w:left="57"/>
         <w:rPr>
           <w:rFonts w:ascii="Comic Sans MS" w:eastAsia="Calibri" w:hAnsi="Comic Sans MS" w:cs="Calibri"/>
           <w:color w:val="595959" w:themeColor="text1" w:themeTint="A6"/>
         </w:rPr>
-        <w:t>'595959'</w:t>
-      </w:r>
+      </w:pPr>
       <w:r>
         <w:rPr>
           <w:rFonts w:ascii="Comic Sans MS" w:eastAsia="Calibri" w:hAnsi="Comic Sans MS" w:cs="Calibri"/>
           <w:color w:val="595959" w:themeColor="text1" w:themeTint="A6"/>
         </w:rPr>
-        <w:t xml:space="preserve">, </w:t>
-      </w:r>
-      <w:proofErr w:type="spellStart"/>
-      <w:r>
-        <w:rPr>
-          <w:rFonts w:ascii="Comic Sans MS" w:eastAsia="Calibri" w:hAnsi="Comic Sans MS" w:cs="Calibri"/>
-          <w:color w:val="595959" w:themeColor="text1" w:themeTint="A6"/>
-        </w:rPr>
-        <w:t>font</w:t>
-      </w:r>
-      <w:proofErr w:type="spellEnd"/>
-      <w:r>
-        <w:rPr>
-          <w:rFonts w:ascii="Comic Sans MS" w:eastAsia="Calibri" w:hAnsi="Comic Sans MS" w:cs="Calibri"/>
-          <w:color w:val="595959" w:themeColor="text1" w:themeTint="A6"/>
-        </w:rPr>
-        <w:t>=</w:t>
-      </w:r>
-      <w:r>
-        <w:rPr>
-          <w:rFonts w:ascii="Comic Sans MS" w:eastAsia="Calibri" w:hAnsi="Comic Sans MS" w:cs="Calibri"/>
-          <w:color w:val="595959" w:themeColor="text1" w:themeTint="A6"/>
-        </w:rPr>
-        <w:t>'</w:t>
-      </w:r>
-      <w:r>
-        <w:rPr>
-          <w:rFonts w:ascii="Comic Sans MS" w:eastAsia="Calibri" w:hAnsi="Comic Sans MS" w:cs="Calibri"/>
-          <w:color w:val="595959" w:themeColor="text1" w:themeTint="A6"/>
-        </w:rPr>
-        <w:t>Comic Sans MS</w:t>
-      </w:r>
-      <w:r>
-        <w:rPr>
-          <w:rFonts w:ascii="Comic Sans MS" w:eastAsia="Calibri" w:hAnsi="Comic Sans MS" w:cs="Calibri"/>
-          <w:color w:val="595959" w:themeColor="text1" w:themeTint="A6"/>
-        </w:rPr>
-        <w:t>'</w:t>
-      </w:r>
-      <w:r>
-        <w:rPr>
-          <w:rFonts w:ascii="Comic Sans MS" w:eastAsia="Calibri" w:hAnsi="Comic Sans MS" w:cs="Calibri"/>
-          <w:color w:val="595959" w:themeColor="text1" w:themeTint="A6"/>
-        </w:rPr>
-        <w:t>)</w:t>
-      </w:r>
-      <w:r>
-        <w:rPr>
-          <w:rFonts w:ascii="Comic Sans MS" w:eastAsia="Calibri" w:hAnsi="Comic Sans MS" w:cs="Calibri"/>
-          <w:color w:val="595959" w:themeColor="text1" w:themeTint="A6"/>
-        </w:rPr>
-        <w:t xml:space="preserve"> }}</w:t>
-      </w:r>
-    </w:p>
-    <w:p>
-      <w:pPr>
-        <w:pBdr>
-          <w:top w:val="nil"/>
-          <w:left w:val="nil"/>
-          <w:bottom w:val="nil"/>
-          <w:right w:val="nil"/>
-          <w:between w:val="nil"/>
-        </w:pBdr>
-        <w:ind w:left="57"/>
-        <w:rPr>
-          <w:rFonts w:ascii="Comic Sans MS" w:eastAsia="Calibri" w:hAnsi="Comic Sans MS" w:cs="Calibri"/>
-          <w:color w:val="595959" w:themeColor="text1" w:themeTint="A6"/>
-        </w:rPr>
-      </w:pPr>
-      <w:r>
-        <w:rPr>
-          <w:rFonts w:ascii="Comic Sans MS" w:eastAsia="Calibri" w:hAnsi="Comic Sans MS" w:cs="Calibri"/>
-          <w:color w:val="595959" w:themeColor="text1" w:themeTint="A6"/>
-        </w:rPr>
-        <w:t xml:space="preserve">{%p </w:t>
-      </w:r>
-      <w:proofErr w:type="spellStart"/>
-      <w:r>
-        <w:rPr>
-          <w:rFonts w:ascii="Comic Sans MS" w:eastAsia="Calibri" w:hAnsi="Comic Sans MS" w:cs="Calibri"/>
-          <w:color w:val="595959" w:themeColor="text1" w:themeTint="A6"/>
-        </w:rPr>
-        <w:t>endif</w:t>
-      </w:r>
-      <w:proofErr w:type="spellEnd"/>
-      <w:r>
-        <w:rPr>
-          <w:rFonts w:ascii="Comic Sans MS" w:eastAsia="Calibri" w:hAnsi="Comic Sans MS" w:cs="Calibri"/>
-          <w:color w:val="595959" w:themeColor="text1" w:themeTint="A6"/>
-        </w:rPr>
-        <w:t xml:space="preserve"> %}</w:t>
+        <w:t>{%p endif %}</w:t>
       </w:r>
     </w:p>
     <w:p>
@@ -3257,27 +2519,8 @@
           <w:sz w:val="21"/>
           <w:szCs w:val="21"/>
         </w:rPr>
-        <w:t xml:space="preserve">{%p </w:t>
-      </w:r>
-      <w:proofErr w:type="spellStart"/>
-      <w:r>
-        <w:rPr>
-          <w:rFonts w:ascii="Calibri" w:eastAsia="Calibri" w:hAnsi="Calibri" w:cs="Calibri"/>
-          <w:sz w:val="21"/>
-          <w:szCs w:val="21"/>
-        </w:rPr>
-        <w:t>if</w:t>
-      </w:r>
-      <w:proofErr w:type="spellEnd"/>
-      <w:r>
-        <w:rPr>
-          <w:rFonts w:ascii="Calibri" w:eastAsia="Calibri" w:hAnsi="Calibri" w:cs="Calibri"/>
-          <w:sz w:val="21"/>
-          <w:szCs w:val="21"/>
-        </w:rPr>
-        <w:t xml:space="preserve"> </w:t>
-      </w:r>
-      <w:proofErr w:type="spellStart"/>
+        <w:t xml:space="preserve">{%p if </w:t>
+      </w:r>
       <w:r>
         <w:rPr>
           <w:rFonts w:ascii="Calibri" w:eastAsia="Calibri" w:hAnsi="Calibri" w:cs="Calibri"/>
@@ -3286,7 +2529,6 @@
         </w:rPr>
         <w:t>minderjaehrig</w:t>
       </w:r>
-      <w:proofErr w:type="spellEnd"/>
       <w:r>
         <w:rPr>
           <w:rFonts w:ascii="Calibri" w:eastAsia="Calibri" w:hAnsi="Calibri" w:cs="Calibri"/>
@@ -3329,25 +2571,7 @@
           <w:sz w:val="21"/>
           <w:szCs w:val="21"/>
         </w:rPr>
-        <w:t xml:space="preserve">{%p </w:t>
-      </w:r>
-      <w:proofErr w:type="spellStart"/>
-      <w:r>
-        <w:rPr>
-          <w:rFonts w:ascii="Calibri" w:eastAsia="Calibri" w:hAnsi="Calibri" w:cs="Calibri"/>
-          <w:sz w:val="21"/>
-          <w:szCs w:val="21"/>
-        </w:rPr>
-        <w:t>endif</w:t>
-      </w:r>
-      <w:proofErr w:type="spellEnd"/>
-      <w:r>
-        <w:rPr>
-          <w:rFonts w:ascii="Calibri" w:eastAsia="Calibri" w:hAnsi="Calibri" w:cs="Calibri"/>
-          <w:sz w:val="21"/>
-          <w:szCs w:val="21"/>
-        </w:rPr>
-        <w:t xml:space="preserve"> %}</w:t>
+        <w:t>{%p endif %}</w:t>
       </w:r>
     </w:p>
     <w:p>
@@ -3468,25 +2692,7 @@
           <w:sz w:val="21"/>
           <w:szCs w:val="21"/>
         </w:rPr>
-        <w:t xml:space="preserve">stattfinden kann, wenn eine auskömmliche Finanzierung sowie eine vollständige Orchesterbesetzung gesichert </w:t>
-      </w:r>
-      <w:proofErr w:type="gramStart"/>
-      <w:r>
-        <w:rPr>
-          <w:rFonts w:ascii="Calibri" w:eastAsia="Calibri" w:hAnsi="Calibri" w:cs="Calibri"/>
-          <w:sz w:val="21"/>
-          <w:szCs w:val="21"/>
-        </w:rPr>
-        <w:t>ist</w:t>
-      </w:r>
-      <w:proofErr w:type="gramEnd"/>
-      <w:r>
-        <w:rPr>
-          <w:rFonts w:ascii="Calibri" w:eastAsia="Calibri" w:hAnsi="Calibri" w:cs="Calibri"/>
-          <w:sz w:val="21"/>
-          <w:szCs w:val="21"/>
-        </w:rPr>
-        <w:t>. Im</w:t>
+        <w:t>stattfinden kann, wenn eine auskömmliche Finanzierung sowie eine vollständige Orchesterbesetzung gesichert ist. Im</w:t>
       </w:r>
       <w:r>
         <w:rPr>
@@ -3573,27 +2779,8 @@
           <w:sz w:val="21"/>
           <w:szCs w:val="21"/>
         </w:rPr>
-        <w:t xml:space="preserve">{%p </w:t>
-      </w:r>
-      <w:proofErr w:type="spellStart"/>
-      <w:r>
-        <w:rPr>
-          <w:rFonts w:ascii="Calibri" w:eastAsia="Calibri" w:hAnsi="Calibri" w:cs="Calibri"/>
-          <w:sz w:val="21"/>
-          <w:szCs w:val="21"/>
-        </w:rPr>
-        <w:t>if</w:t>
-      </w:r>
-      <w:proofErr w:type="spellEnd"/>
-      <w:r>
-        <w:rPr>
-          <w:rFonts w:ascii="Calibri" w:eastAsia="Calibri" w:hAnsi="Calibri" w:cs="Calibri"/>
-          <w:sz w:val="21"/>
-          <w:szCs w:val="21"/>
-        </w:rPr>
-        <w:t xml:space="preserve"> </w:t>
-      </w:r>
-      <w:proofErr w:type="spellStart"/>
+        <w:t xml:space="preserve">{%p if </w:t>
+      </w:r>
       <w:r>
         <w:rPr>
           <w:rFonts w:ascii="Calibri" w:eastAsia="Calibri" w:hAnsi="Calibri" w:cs="Calibri"/>
@@ -3602,7 +2789,6 @@
         </w:rPr>
         <w:t>minderjaehrig</w:t>
       </w:r>
-      <w:proofErr w:type="spellEnd"/>
       <w:r>
         <w:rPr>
           <w:rFonts w:ascii="Calibri" w:eastAsia="Calibri" w:hAnsi="Calibri" w:cs="Calibri"/>
@@ -3849,25 +3035,7 @@
           <w:sz w:val="21"/>
           <w:szCs w:val="21"/>
         </w:rPr>
-        <w:t xml:space="preserve">{%p </w:t>
-      </w:r>
-      <w:proofErr w:type="spellStart"/>
-      <w:r>
-        <w:rPr>
-          <w:rFonts w:ascii="Calibri" w:eastAsia="Calibri" w:hAnsi="Calibri" w:cs="Calibri"/>
-          <w:sz w:val="21"/>
-          <w:szCs w:val="21"/>
-        </w:rPr>
-        <w:t>else</w:t>
-      </w:r>
-      <w:proofErr w:type="spellEnd"/>
-      <w:r>
-        <w:rPr>
-          <w:rFonts w:ascii="Calibri" w:eastAsia="Calibri" w:hAnsi="Calibri" w:cs="Calibri"/>
-          <w:sz w:val="21"/>
-          <w:szCs w:val="21"/>
-        </w:rPr>
-        <w:t xml:space="preserve"> %}</w:t>
+        <w:t>{%p else %}</w:t>
       </w:r>
     </w:p>
     <w:p>
@@ -3979,25 +3147,7 @@
           <w:sz w:val="21"/>
           <w:szCs w:val="21"/>
         </w:rPr>
-        <w:t xml:space="preserve">{%p </w:t>
-      </w:r>
-      <w:proofErr w:type="spellStart"/>
-      <w:r>
-        <w:rPr>
-          <w:rFonts w:ascii="Calibri" w:eastAsia="Calibri" w:hAnsi="Calibri" w:cs="Calibri"/>
-          <w:sz w:val="21"/>
-          <w:szCs w:val="21"/>
-        </w:rPr>
-        <w:t>endif</w:t>
-      </w:r>
-      <w:proofErr w:type="spellEnd"/>
-      <w:r>
-        <w:rPr>
-          <w:rFonts w:ascii="Calibri" w:eastAsia="Calibri" w:hAnsi="Calibri" w:cs="Calibri"/>
-          <w:sz w:val="21"/>
-          <w:szCs w:val="21"/>
-        </w:rPr>
-        <w:t xml:space="preserve"> %}</w:t>
+        <w:t>{%p endif %}</w:t>
       </w:r>
     </w:p>
     <w:p>
@@ -4501,27 +3651,7 @@
           <w:sz w:val="21"/>
           <w:szCs w:val="21"/>
         </w:rPr>
-        <w:t xml:space="preserve">Ich erteile dem Landesmusikrat Hamburg e.V. durch Unterschrift meine Einwilligung, dass der Landesmusikrat Hamburg </w:t>
-      </w:r>
-      <w:proofErr w:type="spellStart"/>
-      <w:r>
-        <w:rPr>
-          <w:rFonts w:ascii="Calibri" w:eastAsia="Calibri" w:hAnsi="Calibri" w:cs="Calibri"/>
-          <w:color w:val="000000"/>
-          <w:sz w:val="21"/>
-          <w:szCs w:val="21"/>
-        </w:rPr>
-        <w:t>e.V</w:t>
-      </w:r>
-      <w:proofErr w:type="spellEnd"/>
-      <w:r>
-        <w:rPr>
-          <w:rFonts w:ascii="Calibri" w:eastAsia="Calibri" w:hAnsi="Calibri" w:cs="Calibri"/>
-          <w:color w:val="000000"/>
-          <w:sz w:val="21"/>
-          <w:szCs w:val="21"/>
-        </w:rPr>
-        <w:t xml:space="preserve"> meine personenbezogenen Daten gemäß o.g. Angaben im Rahmen der aufgeführten bestimmten Fälle in Bezug auf die Arbeit des Orchesters nutzen und weitergeben darf. </w:t>
+        <w:t xml:space="preserve">Ich erteile dem Landesmusikrat Hamburg e.V. durch Unterschrift meine Einwilligung, dass der Landesmusikrat Hamburg e.V meine personenbezogenen Daten gemäß o.g. Angaben im Rahmen der aufgeführten bestimmten Fälle in Bezug auf die Arbeit des Orchesters nutzen und weitergeben darf. </w:t>
       </w:r>
     </w:p>
     <w:p>
@@ -4539,43 +3669,15 @@
           <w:sz w:val="21"/>
           <w:szCs w:val="21"/>
         </w:rPr>
-        <w:t xml:space="preserve">{% </w:t>
-      </w:r>
-      <w:proofErr w:type="spellStart"/>
-      <w:r>
-        <w:rPr>
-          <w:rFonts w:ascii="Calibri" w:eastAsia="Calibri" w:hAnsi="Calibri" w:cs="Calibri"/>
-          <w:sz w:val="21"/>
-          <w:szCs w:val="21"/>
-        </w:rPr>
-        <w:t>if</w:t>
-      </w:r>
-      <w:proofErr w:type="spellEnd"/>
-      <w:r>
-        <w:rPr>
-          <w:rFonts w:ascii="Calibri" w:eastAsia="Calibri" w:hAnsi="Calibri" w:cs="Calibri"/>
-          <w:sz w:val="21"/>
-          <w:szCs w:val="21"/>
-        </w:rPr>
-        <w:t xml:space="preserve"> </w:t>
-      </w:r>
-      <w:proofErr w:type="spellStart"/>
-      <w:r>
-        <w:rPr>
-          <w:rFonts w:ascii="Calibri" w:eastAsia="Calibri" w:hAnsi="Calibri" w:cs="Calibri"/>
-          <w:sz w:val="21"/>
-          <w:szCs w:val="21"/>
-        </w:rPr>
-        <w:t>minderjaehrig</w:t>
-      </w:r>
-      <w:proofErr w:type="spellEnd"/>
-      <w:r>
-        <w:rPr>
-          <w:rFonts w:ascii="Calibri" w:eastAsia="Calibri" w:hAnsi="Calibri" w:cs="Calibri"/>
-          <w:sz w:val="21"/>
-          <w:szCs w:val="21"/>
-        </w:rPr>
-        <w:t xml:space="preserve"> </w:t>
+        <w:t xml:space="preserve">{% if </w:t>
+      </w:r>
+      <w:r>
+        <w:rPr>
+          <w:rFonts w:ascii="Calibri" w:eastAsia="Calibri" w:hAnsi="Calibri" w:cs="Calibri"/>
+          <w:sz w:val="21"/>
+          <w:szCs w:val="21"/>
+        </w:rPr>
+        <w:t xml:space="preserve">minderjaehrig </w:t>
       </w:r>
       <w:r>
         <w:rPr>
@@ -4683,25 +3785,7 @@
           <w:sz w:val="21"/>
           <w:szCs w:val="21"/>
         </w:rPr>
-        <w:t xml:space="preserve">{% </w:t>
-      </w:r>
-      <w:proofErr w:type="spellStart"/>
-      <w:r>
-        <w:rPr>
-          <w:rFonts w:ascii="Calibri" w:eastAsia="Calibri" w:hAnsi="Calibri" w:cs="Calibri"/>
-          <w:sz w:val="21"/>
-          <w:szCs w:val="21"/>
-        </w:rPr>
-        <w:t>else</w:t>
-      </w:r>
-      <w:proofErr w:type="spellEnd"/>
-      <w:r>
-        <w:rPr>
-          <w:rFonts w:ascii="Calibri" w:eastAsia="Calibri" w:hAnsi="Calibri" w:cs="Calibri"/>
-          <w:sz w:val="21"/>
-          <w:szCs w:val="21"/>
-        </w:rPr>
-        <w:t xml:space="preserve"> %}</w:t>
+        <w:t>{% else %}</w:t>
       </w:r>
     </w:p>
     <w:p>
@@ -4775,25 +3859,7 @@
           <w:sz w:val="21"/>
           <w:szCs w:val="21"/>
         </w:rPr>
-        <w:t xml:space="preserve">{% </w:t>
-      </w:r>
-      <w:proofErr w:type="spellStart"/>
-      <w:r>
-        <w:rPr>
-          <w:rFonts w:ascii="Calibri" w:eastAsia="Calibri" w:hAnsi="Calibri" w:cs="Calibri"/>
-          <w:sz w:val="21"/>
-          <w:szCs w:val="21"/>
-        </w:rPr>
-        <w:t>endif</w:t>
-      </w:r>
-      <w:proofErr w:type="spellEnd"/>
-      <w:r>
-        <w:rPr>
-          <w:rFonts w:ascii="Calibri" w:eastAsia="Calibri" w:hAnsi="Calibri" w:cs="Calibri"/>
-          <w:sz w:val="21"/>
-          <w:szCs w:val="21"/>
-        </w:rPr>
-        <w:t xml:space="preserve"> %}</w:t>
+        <w:t>{% endif %}</w:t>
       </w:r>
     </w:p>
     <w:sectPr>
@@ -5001,9 +4067,8 @@
         <w:sz w:val="15"/>
         <w:szCs w:val="15"/>
       </w:rPr>
-      <w:t xml:space="preserve">Rüdiger </w:t>
+      <w:t>Rüdiger Grambow</w:t>
     </w:r>
-    <w:proofErr w:type="spellStart"/>
     <w:r>
       <w:rPr>
         <w:rFonts w:ascii="Calibri" w:eastAsia="Calibri" w:hAnsi="Calibri" w:cs="Calibri"/>
@@ -5011,9 +4076,8 @@
         <w:sz w:val="15"/>
         <w:szCs w:val="15"/>
       </w:rPr>
-      <w:t>Grambow</w:t>
+      <w:tab/>
     </w:r>
-    <w:proofErr w:type="spellEnd"/>
     <w:r>
       <w:rPr>
         <w:rFonts w:ascii="Calibri" w:eastAsia="Calibri" w:hAnsi="Calibri" w:cs="Calibri"/>
@@ -5022,6 +4086,7 @@
         <w:szCs w:val="15"/>
       </w:rPr>
       <w:tab/>
+      <w:t>Thomas Prisching</w:t>
     </w:r>
     <w:r>
       <w:rPr>
@@ -5031,9 +4096,8 @@
         <w:szCs w:val="15"/>
       </w:rPr>
       <w:tab/>
-      <w:t xml:space="preserve">Thomas </w:t>
+      <w:t xml:space="preserve">    Registergericht: Amtsgericht Hamburg</w:t>
     </w:r>
-    <w:proofErr w:type="spellStart"/>
     <w:r>
       <w:rPr>
         <w:rFonts w:ascii="Calibri" w:eastAsia="Calibri" w:hAnsi="Calibri" w:cs="Calibri"/>
@@ -5041,48 +4105,8 @@
         <w:sz w:val="15"/>
         <w:szCs w:val="15"/>
       </w:rPr>
-      <w:t>Prisching</w:t>
-    </w:r>
-    <w:proofErr w:type="spellEnd"/>
-    <w:r>
-      <w:rPr>
-        <w:rFonts w:ascii="Calibri" w:eastAsia="Calibri" w:hAnsi="Calibri" w:cs="Calibri"/>
-        <w:color w:val="000000"/>
-        <w:sz w:val="15"/>
-        <w:szCs w:val="15"/>
-      </w:rPr>
       <w:tab/>
-      <w:t xml:space="preserve">    Registergericht: Amtsgericht Hamburg</w:t>
-    </w:r>
-    <w:r>
-      <w:rPr>
-        <w:rFonts w:ascii="Calibri" w:eastAsia="Calibri" w:hAnsi="Calibri" w:cs="Calibri"/>
-        <w:color w:val="000000"/>
-        <w:sz w:val="15"/>
-        <w:szCs w:val="15"/>
-      </w:rPr>
-      <w:tab/>
-      <w:t>Dammtorstr.14 (5.</w:t>
-    </w:r>
-    <w:proofErr w:type="gramStart"/>
-    <w:r>
-      <w:rPr>
-        <w:rFonts w:ascii="Calibri" w:eastAsia="Calibri" w:hAnsi="Calibri" w:cs="Calibri"/>
-        <w:color w:val="000000"/>
-        <w:sz w:val="15"/>
-        <w:szCs w:val="15"/>
-      </w:rPr>
-      <w:t xml:space="preserve">Stock)   </w:t>
-    </w:r>
-    <w:proofErr w:type="gramEnd"/>
-    <w:r>
-      <w:rPr>
-        <w:rFonts w:ascii="Calibri" w:eastAsia="Calibri" w:hAnsi="Calibri" w:cs="Calibri"/>
-        <w:color w:val="000000"/>
-        <w:sz w:val="15"/>
-        <w:szCs w:val="15"/>
-      </w:rPr>
-      <w:t xml:space="preserve">             </w:t>
+      <w:t xml:space="preserve">Dammtorstr.14 (5.Stock)                </w:t>
     </w:r>
     <w:r>
       <w:rPr>
@@ -5201,9 +4225,8 @@
         <w:szCs w:val="15"/>
       </w:rPr>
       <w:tab/>
-      <w:t xml:space="preserve">    Finanzamt: Hamburg-</w:t>
+      <w:t xml:space="preserve">    Finanzamt: Hamburg-Mitte</w:t>
     </w:r>
-    <w:proofErr w:type="gramStart"/>
     <w:r>
       <w:rPr>
         <w:rFonts w:ascii="Calibri" w:eastAsia="Calibri" w:hAnsi="Calibri" w:cs="Calibri"/>
@@ -5211,7 +4234,7 @@
         <w:sz w:val="15"/>
         <w:szCs w:val="15"/>
       </w:rPr>
-      <w:t>Mitte</w:t>
+      <w:tab/>
     </w:r>
     <w:r>
       <w:rPr>
@@ -5221,26 +4244,7 @@
         <w:szCs w:val="15"/>
       </w:rPr>
       <w:tab/>
-    </w:r>
-    <w:r>
-      <w:rPr>
-        <w:rFonts w:ascii="Calibri" w:eastAsia="Calibri" w:hAnsi="Calibri" w:cs="Calibri"/>
-        <w:color w:val="000000"/>
-        <w:sz w:val="15"/>
-        <w:szCs w:val="15"/>
-      </w:rPr>
-      <w:tab/>
-      <w:t>E-Mail</w:t>
-    </w:r>
-    <w:proofErr w:type="gramEnd"/>
-    <w:r>
-      <w:rPr>
-        <w:rFonts w:ascii="Calibri" w:eastAsia="Calibri" w:hAnsi="Calibri" w:cs="Calibri"/>
-        <w:color w:val="000000"/>
-        <w:sz w:val="15"/>
-        <w:szCs w:val="15"/>
-      </w:rPr>
-      <w:t>: post@landesmusikrat-hamburg.de</w:t>
+      <w:t>E-Mail: post@landesmusikrat-hamburg.de</w:t>
     </w:r>
   </w:p>
   <w:p>
@@ -5460,7 +4464,7 @@
             </wp:anchor>
           </w:drawing>
         </mc:Choice>
-        <mc:Fallback xmlns:dgm="http://schemas.openxmlformats.org/drawingml/2006/diagram" xmlns:lc="http://schemas.openxmlformats.org/drawingml/2006/lockedCanvas" xmlns:c="http://schemas.openxmlformats.org/drawingml/2006/chart" xmlns:pic="http://schemas.openxmlformats.org/drawingml/2006/picture" xmlns:a="http://schemas.openxmlformats.org/drawingml/2006/main" xmlns:sl="http://schemas.openxmlformats.org/schemaLibrary/2006/main">
+        <mc:Fallback xmlns:sl="http://schemas.openxmlformats.org/schemaLibrary/2006/main" xmlns:a="http://schemas.openxmlformats.org/drawingml/2006/main" xmlns:pic="http://schemas.openxmlformats.org/drawingml/2006/picture" xmlns:c="http://schemas.openxmlformats.org/drawingml/2006/chart" xmlns:lc="http://schemas.openxmlformats.org/drawingml/2006/lockedCanvas" xmlns:dgm="http://schemas.openxmlformats.org/drawingml/2006/diagram">
           <w:drawing>
             <wp:anchor allowOverlap="1" behindDoc="0" distB="0" distT="0" distL="0" distR="0" hidden="0" layoutInCell="1" locked="0" relativeHeight="0" simplePos="0">
               <wp:simplePos x="0" y="0"/>

</xml_diff>